<commit_message>
2015-1-14 update syllabus DOC and PDF
</commit_message>
<xml_diff>
--- a/syllabus/Syllabus.docx
+++ b/syllabus/Syllabus.docx
@@ -6,105 +6,135 @@
       <w:pPr>
         <w:jc w:val="center"/>
       </w:pPr>
+      <w:r>
+        <w:t>D</w:t>
+      </w:r>
+      <w:r>
+        <w:t>epartment of Computer Science and Engineering</w:t>
+      </w:r>
+    </w:p>
+    <w:p>
+      <w:pPr>
+        <w:jc w:val="center"/>
+      </w:pPr>
+      <w:r>
+        <w:t>University of Notre Dame</w:t>
+      </w:r>
+    </w:p>
+    <w:p>
+      <w:pPr>
+        <w:jc w:val="center"/>
+      </w:pPr>
+    </w:p>
+    <w:p>
+      <w:pPr>
+        <w:jc w:val="center"/>
+        <w:rPr>
+          <w:b/>
+        </w:rPr>
+      </w:pPr>
+      <w:r>
+        <w:rPr>
+          <w:b/>
+        </w:rPr>
+        <w:t>Syllabus</w:t>
+      </w:r>
+    </w:p>
+    <w:p>
+      <w:pPr>
+        <w:jc w:val="center"/>
+      </w:pPr>
+      <w:r>
+        <w:t>CSE 10101</w:t>
+      </w:r>
+      <w:r>
+        <w:t>/CDT 30391</w:t>
+      </w:r>
+      <w:r>
+        <w:t>: Script-Based Programming I</w:t>
+      </w:r>
+    </w:p>
+    <w:p>
+      <w:pPr>
+        <w:jc w:val="center"/>
+      </w:pPr>
+      <w:r>
+        <w:t>Pilot Offering: Spring 2015</w:t>
+      </w:r>
+    </w:p>
+    <w:p>
+      <w:pPr>
+        <w:jc w:val="center"/>
+      </w:pPr>
+      <w:r>
+        <w:t>TR 2:00-3:15, 125 DBRT</w:t>
+      </w:r>
+    </w:p>
+    <w:p/>
+    <w:p>
+      <w:pPr>
+        <w:jc w:val="both"/>
+      </w:pPr>
       <w:bookmarkStart w:id="0" w:name="_GoBack"/>
+      <w:r>
+        <w:t>Instructor: Prof. Flynn, 323B Cushing Hall, 631-8803, flynn@nd.edu, @</w:t>
+      </w:r>
+      <w:proofErr w:type="spellStart"/>
+      <w:r>
+        <w:t>ProfFlynn</w:t>
+      </w:r>
+      <w:proofErr w:type="spellEnd"/>
+      <w:r>
+        <w:t xml:space="preserve">; OH: MW </w:t>
+      </w:r>
       <w:bookmarkEnd w:id="0"/>
       <w:r>
-        <w:t>D</w:t>
-      </w:r>
-      <w:r>
-        <w:t>epartment of Computer Science and Engineering</w:t>
-      </w:r>
-    </w:p>
-    <w:p>
-      <w:pPr>
-        <w:jc w:val="center"/>
-      </w:pPr>
-      <w:r>
-        <w:t>University of Notre Dame</w:t>
-      </w:r>
-    </w:p>
-    <w:p>
-      <w:pPr>
-        <w:jc w:val="center"/>
-      </w:pPr>
-    </w:p>
-    <w:p>
-      <w:pPr>
-        <w:jc w:val="center"/>
-        <w:rPr>
-          <w:b/>
-        </w:rPr>
-      </w:pPr>
-      <w:r>
-        <w:rPr>
-          <w:b/>
-        </w:rPr>
-        <w:t>Syllabus</w:t>
-      </w:r>
-    </w:p>
-    <w:p>
-      <w:pPr>
-        <w:jc w:val="center"/>
-      </w:pPr>
-      <w:r>
-        <w:t>CSE 10101</w:t>
-      </w:r>
-      <w:r>
-        <w:t>/CDT 30391</w:t>
-      </w:r>
-      <w:r>
-        <w:t>: Script-Based Programming I</w:t>
-      </w:r>
-    </w:p>
-    <w:p>
-      <w:pPr>
-        <w:jc w:val="center"/>
-      </w:pPr>
-      <w:r>
-        <w:t>Pilot Offering: Spring 2015</w:t>
-      </w:r>
-    </w:p>
-    <w:p>
-      <w:pPr>
-        <w:jc w:val="center"/>
-      </w:pPr>
-      <w:r>
-        <w:t>TR 2:00-3:15, 125 DBRT</w:t>
-      </w:r>
-    </w:p>
-    <w:p/>
-    <w:p/>
-    <w:p>
-      <w:pPr>
-        <w:jc w:val="both"/>
-      </w:pPr>
-      <w:r>
-        <w:t>Instructor: Prof. Flynn, 631-8803, flynn@nd.edu, @ProfFlynn; OH: MTW 11:00-noon</w:t>
-      </w:r>
-    </w:p>
-    <w:p>
-      <w:pPr>
-        <w:jc w:val="both"/>
-      </w:pPr>
-      <w:r>
-        <w:t>Graduate TA: Nicole Shaffer, nshaffe1@nd.edu</w:t>
-      </w:r>
-      <w:r>
-        <w:t>; OH: TBA</w:t>
-      </w:r>
-    </w:p>
-    <w:p>
-      <w:pPr>
-        <w:jc w:val="both"/>
-      </w:pPr>
-      <w:r>
-        <w:t>Undergraduate TA</w:t>
-      </w:r>
-      <w:r>
-        <w:t>: Shuyang Li</w:t>
-      </w:r>
-      <w:r>
-        <w:t>; OH: TBA</w:t>
+        <w:t>4-5pm and WR 11am-noon</w:t>
+      </w:r>
+    </w:p>
+    <w:p>
+      <w:pPr>
+        <w:jc w:val="both"/>
+      </w:pPr>
+      <w:r>
+        <w:t xml:space="preserve">Graduate TA: Nicole Shaffer, nshaffe1@nd.edu; OH: </w:t>
+      </w:r>
+      <w:r>
+        <w:t>Monday 10am-noon</w:t>
+      </w:r>
+      <w:r>
+        <w:t xml:space="preserve"> and </w:t>
+      </w:r>
+      <w:r>
+        <w:t>Wednesday noon-2pm</w:t>
+      </w:r>
+      <w:r>
+        <w:t>, 247 Fitz (subject to change)</w:t>
+      </w:r>
+    </w:p>
+    <w:p>
+      <w:pPr>
+        <w:jc w:val="both"/>
+      </w:pPr>
+      <w:r>
+        <w:t xml:space="preserve">Undergraduate TA: </w:t>
+      </w:r>
+      <w:proofErr w:type="spellStart"/>
+      <w:r>
+        <w:t>Shuyang</w:t>
+      </w:r>
+      <w:proofErr w:type="spellEnd"/>
+      <w:r>
+        <w:t xml:space="preserve"> Li; OH: W 6-9pm, Engineering Library (1</w:t>
+      </w:r>
+      <w:r>
+        <w:rPr>
+          <w:vertAlign w:val="superscript"/>
+        </w:rPr>
+        <w:t>st</w:t>
+      </w:r>
+      <w:r>
+        <w:t xml:space="preserve"> floor Fitz)</w:t>
       </w:r>
     </w:p>
     <w:p>
@@ -164,12 +194,14 @@
           <w:t>http://goo.gl/gJLbPN</w:t>
         </w:r>
       </w:hyperlink>
+      <w:proofErr w:type="gramStart"/>
       <w:r>
         <w:t xml:space="preserve"> </w:t>
       </w:r>
       <w:r>
         <w:t>.</w:t>
       </w:r>
+      <w:proofErr w:type="gramEnd"/>
       <w:r>
         <w:t xml:space="preserve">  </w:t>
       </w:r>
@@ -207,6 +239,7 @@
           <w:t>http://goo.gl/oJxDu</w:t>
         </w:r>
       </w:hyperlink>
+      <w:proofErr w:type="gramStart"/>
       <w:r>
         <w:rPr>
           <w:rFonts w:ascii="Courier New" w:hAnsi="Courier New" w:cs="Courier New"/>
@@ -216,6 +249,7 @@
       <w:r>
         <w:t xml:space="preserve"> .</w:t>
       </w:r>
+      <w:proofErr w:type="gramEnd"/>
     </w:p>
     <w:p>
       <w:pPr>
@@ -233,7 +267,47 @@
         <w:t>Description:</w:t>
       </w:r>
       <w:r>
-        <w:t xml:space="preserve"> Introduction to programming. Programming structures suitable for basic and intermediate computation. Elements of computer organization and networking. Development of programming skills including data manipulation, multimedia programming, and networking. Standards for exchange and presentation of data. Comprehensive programming experience using Python. </w:t>
+        <w:t xml:space="preserve"> Introduction to programming. </w:t>
+      </w:r>
+      <w:proofErr w:type="gramStart"/>
+      <w:r>
+        <w:t>Programming structures suitable for basic and intermediate computation.</w:t>
+      </w:r>
+      <w:proofErr w:type="gramEnd"/>
+      <w:r>
+        <w:t xml:space="preserve"> </w:t>
+      </w:r>
+      <w:proofErr w:type="gramStart"/>
+      <w:r>
+        <w:t>Elements of computer organization and networking.</w:t>
+      </w:r>
+      <w:proofErr w:type="gramEnd"/>
+      <w:r>
+        <w:t xml:space="preserve"> </w:t>
+      </w:r>
+      <w:proofErr w:type="gramStart"/>
+      <w:r>
+        <w:t>Development of programming skills including data manipulation, multimedia programming, and networking.</w:t>
+      </w:r>
+      <w:proofErr w:type="gramEnd"/>
+      <w:r>
+        <w:t xml:space="preserve"> </w:t>
+      </w:r>
+      <w:proofErr w:type="gramStart"/>
+      <w:r>
+        <w:t>Standards for exchange and presentation of data.</w:t>
+      </w:r>
+      <w:proofErr w:type="gramEnd"/>
+      <w:r>
+        <w:t xml:space="preserve"> Comprehensive programming </w:t>
+      </w:r>
+      <w:proofErr w:type="gramStart"/>
+      <w:r>
+        <w:t>experience using</w:t>
+      </w:r>
+      <w:proofErr w:type="gramEnd"/>
+      <w:r>
+        <w:t xml:space="preserve"> Python. </w:t>
       </w:r>
     </w:p>
     <w:p>
@@ -252,13 +326,25 @@
         <w:t xml:space="preserve">new </w:t>
       </w:r>
       <w:r>
-        <w:t>Computers and Digital Technologies (CDT) minor/supplemental majo</w:t>
-      </w:r>
-      <w:r>
-        <w:t>r programs</w:t>
-      </w:r>
-      <w:r>
-        <w:t>, and is an elective for the Computer Applications (CAPP) program which is being phased out.</w:t>
+        <w:t xml:space="preserve">Computers and Digital Technologies (CDT) </w:t>
+      </w:r>
+      <w:r>
+        <w:t>program</w:t>
+      </w:r>
+      <w:r>
+        <w:t xml:space="preserve">, and is an elective for the </w:t>
+      </w:r>
+      <w:r>
+        <w:t xml:space="preserve">old </w:t>
+      </w:r>
+      <w:r>
+        <w:t>Computer Applications (CAPP) p</w:t>
+      </w:r>
+      <w:r>
+        <w:t>rogram</w:t>
+      </w:r>
+      <w:r>
+        <w:t>.</w:t>
       </w:r>
       <w:r>
         <w:t xml:space="preserve"> </w:t>
@@ -267,13 +353,25 @@
         <w:t xml:space="preserve">No prior programming experience is required.  </w:t>
       </w:r>
       <w:r>
+        <w:rPr>
+          <w:u w:val="single"/>
+        </w:rPr>
         <w:t xml:space="preserve">Students with </w:t>
       </w:r>
       <w:r>
+        <w:rPr>
+          <w:u w:val="single"/>
+        </w:rPr>
         <w:t>significant</w:t>
       </w:r>
       <w:r>
-        <w:t xml:space="preserve"> or extensive programming experience should not take this course.</w:t>
+        <w:rPr>
+          <w:u w:val="single"/>
+        </w:rPr>
+        <w:t xml:space="preserve"> programming experience should not take this course</w:t>
+      </w:r>
+      <w:r>
+        <w:t>.</w:t>
       </w:r>
       <w:r>
         <w:t xml:space="preserve">  The course is not intended to familiarize experienced programmers with a new language.</w:t>
@@ -394,6 +492,9 @@
       <w:r>
         <w:t>Basic computations and language syntax</w:t>
       </w:r>
+      <w:r>
+        <w:t>.</w:t>
+      </w:r>
     </w:p>
     <w:p>
       <w:pPr>
@@ -453,17 +554,28 @@
         <w:t>Environment:</w:t>
       </w:r>
       <w:r>
-        <w:t xml:space="preserve"> This course will employ the Python scripting language and its associated ecosystem, including IPython</w:t>
-      </w:r>
+        <w:t xml:space="preserve"> This course will employ the Python </w:t>
+      </w:r>
+      <w:r>
+        <w:t xml:space="preserve">(version 2.7) </w:t>
+      </w:r>
+      <w:r>
+        <w:t xml:space="preserve">scripting language and its associated ecosystem, including </w:t>
+      </w:r>
+      <w:proofErr w:type="spellStart"/>
+      <w:r>
+        <w:t>IPython</w:t>
+      </w:r>
+      <w:proofErr w:type="spellEnd"/>
       <w:r>
         <w:t>,</w:t>
       </w:r>
       <w:r>
-        <w:t xml:space="preserve"> to present </w:t>
+        <w:t xml:space="preserve"> to </w:t>
       </w:r>
       <w:r>
         <w:lastRenderedPageBreak/>
-        <w:t xml:space="preserve">language elements and provide a notebook capability </w:t>
+        <w:t xml:space="preserve">present language elements and provide a notebook capability </w:t>
       </w:r>
       <w:r>
         <w:t>for script development</w:t>
@@ -472,18 +584,51 @@
         <w:t xml:space="preserve">. </w:t>
       </w:r>
       <w:r>
-        <w:t xml:space="preserve">The IPython notebooks run entirely within a web browser. </w:t>
+        <w:t xml:space="preserve">There are multiple “environments” available for Macintosh, Windows, and Linux systems to run the </w:t>
+      </w:r>
+      <w:proofErr w:type="spellStart"/>
+      <w:r>
+        <w:t>IPython</w:t>
+      </w:r>
+      <w:proofErr w:type="spellEnd"/>
+      <w:r>
+        <w:t xml:space="preserve"> </w:t>
+      </w:r>
+      <w:r>
+        <w:t xml:space="preserve">notebook interface, but the best is probably Anaconda, available for free from this web link: </w:t>
+      </w:r>
+      <w:hyperlink r:id="rId9" w:history="1">
+        <w:r>
+          <w:rPr>
+            <w:rStyle w:val="Hyperlink"/>
+          </w:rPr>
+          <w:t>https://store.continuum.io/cshop/anaconda/</w:t>
+        </w:r>
+      </w:hyperlink>
+      <w:proofErr w:type="gramStart"/>
+      <w:r>
+        <w:t xml:space="preserve"> .</w:t>
+      </w:r>
+      <w:proofErr w:type="gramEnd"/>
+      <w:r>
+        <w:t xml:space="preserve">  </w:t>
       </w:r>
       <w:r>
         <w:rPr>
           <w:b/>
         </w:rPr>
-        <w:t xml:space="preserve">Students </w:t>
+        <w:t>You</w:t>
       </w:r>
       <w:r>
         <w:rPr>
           <w:b/>
         </w:rPr>
+        <w:t xml:space="preserve"> </w:t>
+      </w:r>
+      <w:r>
+        <w:rPr>
+          <w:b/>
+        </w:rPr>
         <w:t>are</w:t>
       </w:r>
       <w:r>
@@ -524,7 +669,78 @@
         <w:jc w:val="both"/>
       </w:pPr>
       <w:r>
-        <w:t>Evaluation: grades will be based on student performance on the following items:</w:t>
+        <w:rPr>
+          <w:b/>
+        </w:rPr>
+        <w:t>Lecture C</w:t>
+      </w:r>
+      <w:r>
+        <w:rPr>
+          <w:b/>
+        </w:rPr>
+        <w:t>apture</w:t>
+      </w:r>
+      <w:r>
+        <w:rPr>
+          <w:b/>
+        </w:rPr>
+        <w:t xml:space="preserve"> Notification: </w:t>
+      </w:r>
+      <w:r>
+        <w:t xml:space="preserve">Notre Dame is testing a lecture capture system. This system allows us to record and distribute lectures and other audio and video recordings to you in a secure environment. Because we will be recording in the classroom, your questions or comments may be recorded. Video recordings will typically only capture the front of the classroom. If you have any concerns about your voice or image being recorded, please speak to the instructor to determine an alternative means of participating. No material will be shared with individuals other than those enrolled in the class and faculty/staff who require access for support or specific academic purposes without your express permission. You may watch recordings on your computer, tablet or smartphone. </w:t>
+      </w:r>
+      <w:proofErr w:type="gramStart"/>
+      <w:r>
+        <w:t>These recordings are jointly copyrighted by the University of Notre Dame and your instructor</w:t>
+      </w:r>
+      <w:proofErr w:type="gramEnd"/>
+      <w:r>
+        <w:t xml:space="preserve">. Posting them </w:t>
+      </w:r>
+      <w:r>
+        <w:t xml:space="preserve">(or excerpts from them) </w:t>
+      </w:r>
+      <w:r>
+        <w:t>to an</w:t>
+      </w:r>
+      <w:r>
+        <w:t xml:space="preserve">y </w:t>
+      </w:r>
+      <w:r>
+        <w:t>website</w:t>
+      </w:r>
+      <w:r>
+        <w:t xml:space="preserve"> or online service</w:t>
+      </w:r>
+      <w:r>
+        <w:t xml:space="preserve">, including YouTube, Facebook, </w:t>
+      </w:r>
+      <w:proofErr w:type="spellStart"/>
+      <w:r>
+        <w:t>Vimeo</w:t>
+      </w:r>
+      <w:proofErr w:type="spellEnd"/>
+      <w:r>
+        <w:t>, or any other site without express, written permission may result in disciplinary action and possible civil prosecution.</w:t>
+      </w:r>
+    </w:p>
+    <w:p>
+      <w:pPr>
+        <w:jc w:val="both"/>
+      </w:pPr>
+    </w:p>
+    <w:p>
+      <w:pPr>
+        <w:jc w:val="both"/>
+      </w:pPr>
+      <w:r>
+        <w:rPr>
+          <w:b/>
+        </w:rPr>
+        <w:t>Evaluation:</w:t>
+      </w:r>
+      <w:r>
+        <w:t xml:space="preserve"> grades will be based on student performance on the following items:</w:t>
       </w:r>
     </w:p>
     <w:p>
@@ -537,13 +753,25 @@
         <w:ind w:left="360"/>
       </w:pPr>
       <w:r>
-        <w:t>Assignments (some daily, some longer-term)</w:t>
+        <w:t xml:space="preserve">Assignments (some </w:t>
+      </w:r>
+      <w:r>
+        <w:t>in-class</w:t>
+      </w:r>
+      <w:r>
+        <w:t xml:space="preserve">, some </w:t>
+      </w:r>
+      <w:r>
+        <w:t>out-of-class</w:t>
+      </w:r>
+      <w:r>
+        <w:t>)</w:t>
       </w:r>
       <w:r>
         <w:t xml:space="preserve"> (</w:t>
       </w:r>
       <w:r>
-        <w:t>45</w:t>
+        <w:t>50</w:t>
       </w:r>
       <w:r>
         <w:t>%)</w:t>
@@ -591,16 +819,31 @@
     </w:p>
     <w:p>
       <w:pPr>
-        <w:pStyle w:val="ListParagraph"/>
-        <w:numPr>
-          <w:ilvl w:val="0"/>
-          <w:numId w:val="4"/>
-        </w:numPr>
-        <w:ind w:left="360"/>
-        <w:jc w:val="both"/>
-      </w:pPr>
-      <w:r>
-        <w:t>Attendance (5%).  Excused absences are handled following University policies (you need a documented, acceptable excuse).  After one freebie absence, each additional absence will reduce the attendance component of the grade by one point, with a total deduction of 5 points.  Attendance may not be taken every class meeting.</w:t>
+        <w:jc w:val="both"/>
+      </w:pPr>
+    </w:p>
+    <w:p>
+      <w:pPr>
+        <w:jc w:val="both"/>
+      </w:pPr>
+      <w:r>
+        <w:t xml:space="preserve">The grading scale is as follows: 92.0-100.0 is an A, 90.0-91.99 is an A-, 88.0-89.99 is a B+, 82.0-87.99 is a B, 80.0-81.99 is a B-, 78.0-79.99 is a C+, 72.0-77.99 </w:t>
+      </w:r>
+      <w:r>
+        <w:t>is a C, 70.0-71.99 is a C-, 62.0-69.99 is a D, and 0.0-61.99 is an F.</w:t>
+      </w:r>
+    </w:p>
+    <w:p>
+      <w:pPr>
+        <w:jc w:val="both"/>
+      </w:pPr>
+    </w:p>
+    <w:p>
+      <w:pPr>
+        <w:jc w:val="both"/>
+      </w:pPr>
+      <w:r>
+        <w:t>Attendance will be taken from time to time, and the attendance record may be a factor in resolving borderline grades.</w:t>
       </w:r>
     </w:p>
     <w:p>
@@ -620,20 +863,6 @@
       <w:pPr>
         <w:jc w:val="both"/>
       </w:pPr>
-    </w:p>
-    <w:p>
-      <w:pPr>
-        <w:jc w:val="both"/>
-      </w:pPr>
-      <w:r>
-        <w:t>Academic Honor Code:</w:t>
-      </w:r>
-      <w:r>
-        <w:t xml:space="preserve"> </w:t>
-      </w:r>
-      <w:r>
-        <w:t>You signed this pledge as a condition of admission to the University:</w:t>
-      </w:r>
     </w:p>
     <w:p>
       <w:pPr>
@@ -646,13 +875,13 @@
         <mc:AlternateContent>
           <mc:Choice Requires="wps">
             <w:drawing>
-              <wp:anchor distT="0" distB="0" distL="114300" distR="114300" simplePos="0" relativeHeight="251660288" behindDoc="0" locked="0" layoutInCell="1" allowOverlap="1" wp14:anchorId="4AB78F67" wp14:editId="1ACA277A">
+              <wp:anchor distT="0" distB="0" distL="114300" distR="114300" simplePos="0" relativeHeight="251660288" behindDoc="0" locked="0" layoutInCell="1" allowOverlap="1" wp14:anchorId="4AB78F67" wp14:editId="3F030B49">
                 <wp:simplePos x="0" y="0"/>
                 <wp:positionH relativeFrom="column">
-                  <wp:posOffset>1143000</wp:posOffset>
+                  <wp:posOffset>914400</wp:posOffset>
                 </wp:positionH>
                 <wp:positionV relativeFrom="paragraph">
-                  <wp:posOffset>163195</wp:posOffset>
+                  <wp:posOffset>396875</wp:posOffset>
                 </wp:positionV>
                 <wp:extent cx="3886200" cy="621665"/>
                 <wp:effectExtent l="0" t="0" r="25400" b="13335"/>
@@ -733,7 +962,7 @@
                 <v:stroke joinstyle="miter"/>
                 <v:path gradientshapeok="t" o:connecttype="rect"/>
               </v:shapetype>
-              <v:shape id="Text Box 1" o:spid="_x0000_s1026" type="#_x0000_t202" style="position:absolute;left:0;text-align:left;margin-left:90pt;margin-top:12.85pt;width:306pt;height:48.95pt;z-index:251660288;visibility:visible;mso-wrap-style:square;mso-width-percent:0;mso-wrap-distance-left:9pt;mso-wrap-distance-top:0;mso-wrap-distance-right:9pt;mso-wrap-distance-bottom:0;mso-position-horizontal:absolute;mso-position-horizontal-relative:text;mso-position-vertical:absolute;mso-position-vertical-relative:text;mso-width-percent:0;mso-width-relative:margin;v-text-anchor:top" o:gfxdata="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" filled="f">
+              <v:shape id="Text Box 1" o:spid="_x0000_s1026" type="#_x0000_t202" style="position:absolute;left:0;text-align:left;margin-left:1in;margin-top:31.25pt;width:306pt;height:48.95pt;z-index:251660288;visibility:visible;mso-wrap-style:square;mso-width-percent:0;mso-wrap-distance-left:9pt;mso-wrap-distance-top:0;mso-wrap-distance-right:9pt;mso-wrap-distance-bottom:0;mso-position-horizontal:absolute;mso-position-horizontal-relative:text;mso-position-vertical:absolute;mso-position-vertical-relative:text;mso-width-percent:0;mso-width-relative:margin;v-text-anchor:top" o:gfxdata="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" filled="f">
                 <v:textbox style="mso-fit-shape-to-text:t">
                   <w:txbxContent>
                     <w:p>
@@ -768,6 +997,23 @@
           </mc:Fallback>
         </mc:AlternateContent>
       </w:r>
+      <w:r>
+        <w:rPr>
+          <w:b/>
+        </w:rPr>
+        <w:t>Academic Honor Code:</w:t>
+      </w:r>
+      <w:r>
+        <w:t xml:space="preserve"> </w:t>
+      </w:r>
+      <w:r>
+        <w:t>You signed this pledge as a condition of admission to the University:</w:t>
+      </w:r>
+    </w:p>
+    <w:p>
+      <w:pPr>
+        <w:jc w:val="both"/>
+      </w:pPr>
     </w:p>
     <w:p>
       <w:pPr>
@@ -780,10 +1026,18 @@
         <w:t xml:space="preserve">he fundamental instruction on academic dishonesty is “Don’t </w:t>
       </w:r>
       <w:r>
-        <w:t xml:space="preserve">claim credit for other </w:t>
-      </w:r>
-      <w:r>
-        <w:t xml:space="preserve"> people’s </w:t>
+        <w:t xml:space="preserve">claim credit for </w:t>
+      </w:r>
+      <w:proofErr w:type="gramStart"/>
+      <w:r>
+        <w:t xml:space="preserve">other </w:t>
+      </w:r>
+      <w:r>
+        <w:t xml:space="preserve"> people’s</w:t>
+      </w:r>
+      <w:proofErr w:type="gramEnd"/>
+      <w:r>
+        <w:t xml:space="preserve"> </w:t>
       </w:r>
       <w:r>
         <w:t>work</w:t>
@@ -813,13 +1067,34 @@
         <w:rPr>
           <w:b/>
         </w:rPr>
-        <w:t>There are no opportunities for group work in this class.</w:t>
+        <w:t xml:space="preserve">There are no opportunities for </w:t>
+      </w:r>
+      <w:r>
+        <w:rPr>
+          <w:b/>
+        </w:rPr>
+        <w:t xml:space="preserve">graded </w:t>
+      </w:r>
+      <w:r>
+        <w:rPr>
+          <w:b/>
+        </w:rPr>
+        <w:t>group work in this class.</w:t>
       </w:r>
       <w:r>
         <w:t xml:space="preserve"> </w:t>
       </w:r>
       <w:r>
-        <w:t>Although there is a gray area</w:t>
+        <w:t xml:space="preserve">Although there </w:t>
+      </w:r>
+      <w:r>
+        <w:t>may be</w:t>
+      </w:r>
+      <w:r>
+        <w:t xml:space="preserve"> a gray area</w:t>
+      </w:r>
+      <w:r>
+        <w:t xml:space="preserve"> relating to “discussion of assignments” or “using online resources to learn how to solve a problem”</w:t>
       </w:r>
       <w:r>
         <w:t xml:space="preserve">, you run a risk if </w:t>
@@ -870,146 +1145,335 @@
         <w:jc w:val="both"/>
       </w:pPr>
       <w:r>
-        <w:t>Weekly topics (subject to change)</w:t>
-      </w:r>
-    </w:p>
-    <w:p>
-      <w:pPr>
+        <w:t>Weekly topics (subject to change</w:t>
+      </w:r>
+      <w:r>
+        <w:t xml:space="preserve"> based on pacing</w:t>
+      </w:r>
+      <w:r>
+        <w:t>)</w:t>
+      </w:r>
+    </w:p>
+    <w:p>
+      <w:pPr>
+        <w:pStyle w:val="ListParagraph"/>
+        <w:numPr>
+          <w:ilvl w:val="0"/>
+          <w:numId w:val="10"/>
+        </w:numPr>
         <w:jc w:val="both"/>
       </w:pPr>
       <w:r>
         <w:t>1/13 &amp; 1/15: Intro, overview, example, data types</w:t>
       </w:r>
       <w:r>
-        <w:t xml:space="preserve"> (Ch 1, 2)</w:t>
-      </w:r>
-    </w:p>
-    <w:p>
-      <w:pPr>
-        <w:jc w:val="both"/>
-      </w:pPr>
-      <w:r>
-        <w:t>1/20 &amp; 1/22 (Nicole will lecture): data types, variables</w:t>
-      </w:r>
-      <w:r>
-        <w:t xml:space="preserve"> (Ch 2)</w:t>
-      </w:r>
-    </w:p>
-    <w:p>
-      <w:pPr>
+        <w:t xml:space="preserve"> (</w:t>
+      </w:r>
+      <w:proofErr w:type="spellStart"/>
+      <w:r>
+        <w:t>Ch</w:t>
+      </w:r>
+      <w:proofErr w:type="spellEnd"/>
+      <w:r>
+        <w:t xml:space="preserve"> 1, 2)</w:t>
+      </w:r>
+    </w:p>
+    <w:p>
+      <w:pPr>
+        <w:pStyle w:val="ListParagraph"/>
+        <w:numPr>
+          <w:ilvl w:val="0"/>
+          <w:numId w:val="10"/>
+        </w:numPr>
+        <w:jc w:val="both"/>
+      </w:pPr>
+      <w:r>
+        <w:t>1/20 &amp; 1/22 (</w:t>
+      </w:r>
+      <w:r>
+        <w:t xml:space="preserve">PF traveling, </w:t>
+      </w:r>
+      <w:r>
+        <w:t>Nicole will lecture): data types, variables</w:t>
+      </w:r>
+      <w:r>
+        <w:t xml:space="preserve"> (</w:t>
+      </w:r>
+      <w:proofErr w:type="spellStart"/>
+      <w:r>
+        <w:t>Ch</w:t>
+      </w:r>
+      <w:proofErr w:type="spellEnd"/>
+      <w:r>
+        <w:t xml:space="preserve"> 2)</w:t>
+      </w:r>
+    </w:p>
+    <w:p>
+      <w:pPr>
+        <w:pStyle w:val="ListParagraph"/>
+        <w:numPr>
+          <w:ilvl w:val="0"/>
+          <w:numId w:val="10"/>
+        </w:numPr>
         <w:jc w:val="both"/>
       </w:pPr>
       <w:r>
         <w:t>1/27 &amp; 1/29: variables, conditionals, iteration</w:t>
       </w:r>
       <w:r>
-        <w:t xml:space="preserve"> (Ch 2, 3)</w:t>
-      </w:r>
-    </w:p>
-    <w:p>
-      <w:pPr>
+        <w:t xml:space="preserve"> (</w:t>
+      </w:r>
+      <w:proofErr w:type="spellStart"/>
+      <w:r>
+        <w:t>Ch</w:t>
+      </w:r>
+      <w:proofErr w:type="spellEnd"/>
+      <w:r>
+        <w:t xml:space="preserve"> 2, 3)</w:t>
+      </w:r>
+    </w:p>
+    <w:p>
+      <w:pPr>
+        <w:pStyle w:val="ListParagraph"/>
+        <w:numPr>
+          <w:ilvl w:val="0"/>
+          <w:numId w:val="10"/>
+        </w:numPr>
         <w:jc w:val="both"/>
       </w:pPr>
       <w:r>
         <w:t xml:space="preserve">2/3 &amp; 2/5: </w:t>
       </w:r>
       <w:r>
-        <w:t>conditionals, functions (Ch 3, 4)</w:t>
-      </w:r>
-    </w:p>
-    <w:p>
-      <w:pPr>
+        <w:t>conditionals, functions (</w:t>
+      </w:r>
+      <w:proofErr w:type="spellStart"/>
+      <w:r>
+        <w:t>Ch</w:t>
+      </w:r>
+      <w:proofErr w:type="spellEnd"/>
+      <w:r>
+        <w:t xml:space="preserve"> 3, 4)</w:t>
+      </w:r>
+    </w:p>
+    <w:p>
+      <w:pPr>
+        <w:pStyle w:val="ListParagraph"/>
+        <w:numPr>
+          <w:ilvl w:val="0"/>
+          <w:numId w:val="10"/>
+        </w:numPr>
         <w:jc w:val="both"/>
       </w:pPr>
       <w:r>
         <w:t xml:space="preserve">2/10 &amp; 2/12: </w:t>
       </w:r>
       <w:r>
-        <w:t>Functions and more iteration (Ch 4, 5)</w:t>
-      </w:r>
-    </w:p>
-    <w:p>
-      <w:pPr>
+        <w:t>Functions and more iteration (</w:t>
+      </w:r>
+      <w:proofErr w:type="spellStart"/>
+      <w:r>
+        <w:t>Ch</w:t>
+      </w:r>
+      <w:proofErr w:type="spellEnd"/>
+      <w:r>
+        <w:t xml:space="preserve"> 4, 5)</w:t>
+      </w:r>
+    </w:p>
+    <w:p>
+      <w:pPr>
+        <w:pStyle w:val="ListParagraph"/>
+        <w:numPr>
+          <w:ilvl w:val="0"/>
+          <w:numId w:val="10"/>
+        </w:numPr>
         <w:jc w:val="both"/>
       </w:pPr>
       <w:r>
         <w:t xml:space="preserve">2/17 &amp; 2/19: </w:t>
       </w:r>
       <w:r>
-        <w:t xml:space="preserve"> Iteration and strings (Ch 5, 6)</w:t>
-      </w:r>
-    </w:p>
-    <w:p>
-      <w:pPr>
+        <w:t xml:space="preserve"> Iteration and strings (</w:t>
+      </w:r>
+      <w:proofErr w:type="spellStart"/>
+      <w:r>
+        <w:t>Ch</w:t>
+      </w:r>
+      <w:proofErr w:type="spellEnd"/>
+      <w:r>
+        <w:t xml:space="preserve"> 5, 6)</w:t>
+      </w:r>
+    </w:p>
+    <w:p>
+      <w:pPr>
+        <w:pStyle w:val="ListParagraph"/>
+        <w:numPr>
+          <w:ilvl w:val="0"/>
+          <w:numId w:val="10"/>
+        </w:numPr>
         <w:jc w:val="both"/>
       </w:pPr>
       <w:r>
         <w:t xml:space="preserve">2/24 &amp; 2/26: </w:t>
       </w:r>
       <w:r>
-        <w:t xml:space="preserve">Strings (Ch 6) </w:t>
-      </w:r>
-      <w:r>
-        <w:t>(guest lecture from Prof. Wilkens on 2/26)</w:t>
-      </w:r>
-    </w:p>
-    <w:p>
-      <w:pPr>
-        <w:jc w:val="both"/>
-      </w:pPr>
-      <w:r>
-        <w:t>3/3: midterm exam; 3/5: recap.</w:t>
-      </w:r>
-    </w:p>
-    <w:p>
-      <w:pPr>
+        <w:t>Strings (</w:t>
+      </w:r>
+      <w:proofErr w:type="spellStart"/>
+      <w:r>
+        <w:t>Ch</w:t>
+      </w:r>
+      <w:proofErr w:type="spellEnd"/>
+      <w:r>
+        <w:t xml:space="preserve"> 6) </w:t>
+      </w:r>
+      <w:r>
+        <w:t xml:space="preserve">(guest lecture from Prof. </w:t>
+      </w:r>
+      <w:proofErr w:type="spellStart"/>
+      <w:r>
+        <w:t>Wilkens</w:t>
+      </w:r>
+      <w:proofErr w:type="spellEnd"/>
+      <w:r>
+        <w:t xml:space="preserve"> on 2/26)</w:t>
+      </w:r>
+    </w:p>
+    <w:p>
+      <w:pPr>
+        <w:pStyle w:val="ListParagraph"/>
+        <w:numPr>
+          <w:ilvl w:val="0"/>
+          <w:numId w:val="10"/>
+        </w:numPr>
+        <w:jc w:val="both"/>
+      </w:pPr>
+      <w:r>
+        <w:t>3/3: midterm exam</w:t>
+      </w:r>
+      <w:proofErr w:type="gramStart"/>
+      <w:r>
+        <w:t>;</w:t>
+      </w:r>
+      <w:proofErr w:type="gramEnd"/>
+      <w:r>
+        <w:t xml:space="preserve"> 3/5: recap.</w:t>
+      </w:r>
+    </w:p>
+    <w:p>
+      <w:pPr>
+        <w:pStyle w:val="ListParagraph"/>
+        <w:numPr>
+          <w:ilvl w:val="0"/>
+          <w:numId w:val="10"/>
+        </w:numPr>
         <w:jc w:val="both"/>
       </w:pPr>
       <w:r>
         <w:t>3/17 &amp; 3/19:</w:t>
       </w:r>
       <w:r>
-        <w:t xml:space="preserve"> File I/O (Ch 7)</w:t>
-      </w:r>
-    </w:p>
-    <w:p>
-      <w:pPr>
+        <w:t xml:space="preserve"> File I/O (</w:t>
+      </w:r>
+      <w:proofErr w:type="spellStart"/>
+      <w:r>
+        <w:t>Ch</w:t>
+      </w:r>
+      <w:proofErr w:type="spellEnd"/>
+      <w:r>
+        <w:t xml:space="preserve"> 7)</w:t>
+      </w:r>
+    </w:p>
+    <w:p>
+      <w:pPr>
+        <w:pStyle w:val="ListParagraph"/>
+        <w:numPr>
+          <w:ilvl w:val="0"/>
+          <w:numId w:val="10"/>
+        </w:numPr>
         <w:jc w:val="both"/>
       </w:pPr>
       <w:r>
         <w:t xml:space="preserve">3/24 &amp; 3/26: </w:t>
       </w:r>
       <w:r>
-        <w:t>File I/O and lists (Ch 7, 8)</w:t>
-      </w:r>
-    </w:p>
-    <w:p>
-      <w:pPr>
+        <w:t>File I/O and lists (</w:t>
+      </w:r>
+      <w:proofErr w:type="spellStart"/>
+      <w:r>
+        <w:t>Ch</w:t>
+      </w:r>
+      <w:proofErr w:type="spellEnd"/>
+      <w:r>
+        <w:t xml:space="preserve"> 7, 8)</w:t>
+      </w:r>
+    </w:p>
+    <w:p>
+      <w:pPr>
+        <w:pStyle w:val="ListParagraph"/>
+        <w:numPr>
+          <w:ilvl w:val="0"/>
+          <w:numId w:val="10"/>
+        </w:numPr>
         <w:jc w:val="both"/>
       </w:pPr>
       <w:r>
         <w:t xml:space="preserve">3/31 &amp; 4/2: </w:t>
       </w:r>
       <w:r>
-        <w:t>Lists and dictionaries (Ch 8, 9)</w:t>
-      </w:r>
-    </w:p>
-    <w:p>
-      <w:pPr>
+        <w:t>Lists and dictionaries (</w:t>
+      </w:r>
+      <w:proofErr w:type="spellStart"/>
+      <w:r>
+        <w:t>Ch</w:t>
+      </w:r>
+      <w:proofErr w:type="spellEnd"/>
+      <w:r>
+        <w:t xml:space="preserve"> 8, 9)</w:t>
+      </w:r>
+    </w:p>
+    <w:p>
+      <w:pPr>
+        <w:pStyle w:val="ListParagraph"/>
+        <w:numPr>
+          <w:ilvl w:val="0"/>
+          <w:numId w:val="10"/>
+        </w:numPr>
         <w:jc w:val="both"/>
       </w:pPr>
       <w:r>
         <w:t xml:space="preserve">4/7 &amp; 4/9: </w:t>
       </w:r>
       <w:r>
-        <w:t>Dictionaries, tuples, (Ch 9, 10) (guest lecture from P</w:t>
-      </w:r>
-      <w:r>
-        <w:t>rof. Villano, 4/7, tentative).</w:t>
-      </w:r>
-    </w:p>
-    <w:p>
-      <w:pPr>
+        <w:t>Dictionaries, tuples, (</w:t>
+      </w:r>
+      <w:proofErr w:type="spellStart"/>
+      <w:r>
+        <w:t>Ch</w:t>
+      </w:r>
+      <w:proofErr w:type="spellEnd"/>
+      <w:r>
+        <w:t xml:space="preserve"> 9, 10) (guest lecture from P</w:t>
+      </w:r>
+      <w:r>
+        <w:t xml:space="preserve">rof. </w:t>
+      </w:r>
+      <w:proofErr w:type="spellStart"/>
+      <w:r>
+        <w:t>Villano</w:t>
+      </w:r>
+      <w:proofErr w:type="spellEnd"/>
+      <w:r>
+        <w:t>, 4/7, tentative).</w:t>
+      </w:r>
+    </w:p>
+    <w:p>
+      <w:pPr>
+        <w:pStyle w:val="ListParagraph"/>
+        <w:numPr>
+          <w:ilvl w:val="0"/>
+          <w:numId w:val="10"/>
+        </w:numPr>
         <w:jc w:val="both"/>
       </w:pPr>
       <w:r>
@@ -1019,25 +1483,59 @@
         <w:t xml:space="preserve"> Stand</w:t>
       </w:r>
       <w:r>
-        <w:t>ard libraries: text processing (Ch 11, 12)</w:t>
-      </w:r>
-    </w:p>
-    <w:p>
-      <w:pPr>
+        <w:t>ard libraries: text processing (</w:t>
+      </w:r>
+      <w:proofErr w:type="spellStart"/>
+      <w:r>
+        <w:t>Ch</w:t>
+      </w:r>
+      <w:proofErr w:type="spellEnd"/>
+      <w:r>
+        <w:t xml:space="preserve"> 11, 12)</w:t>
+      </w:r>
+    </w:p>
+    <w:p>
+      <w:pPr>
+        <w:pStyle w:val="ListParagraph"/>
+        <w:numPr>
+          <w:ilvl w:val="0"/>
+          <w:numId w:val="10"/>
+        </w:numPr>
         <w:jc w:val="both"/>
       </w:pPr>
       <w:r>
         <w:t xml:space="preserve">4/21 &amp; 4/23: </w:t>
       </w:r>
       <w:r>
-        <w:t xml:space="preserve">Standard libraries: web services (Ch 13, 14) </w:t>
-      </w:r>
-      <w:r>
-        <w:t>(guest lecture from Prof. Bualuan 4/23)</w:t>
-      </w:r>
-    </w:p>
-    <w:p>
-      <w:pPr>
+        <w:t>Standard libraries: web services (</w:t>
+      </w:r>
+      <w:proofErr w:type="spellStart"/>
+      <w:r>
+        <w:t>Ch</w:t>
+      </w:r>
+      <w:proofErr w:type="spellEnd"/>
+      <w:r>
+        <w:t xml:space="preserve"> 13, 14) </w:t>
+      </w:r>
+      <w:r>
+        <w:t xml:space="preserve">(guest lecture from Prof. </w:t>
+      </w:r>
+      <w:proofErr w:type="spellStart"/>
+      <w:r>
+        <w:t>Bualuan</w:t>
+      </w:r>
+      <w:proofErr w:type="spellEnd"/>
+      <w:r>
+        <w:t xml:space="preserve"> 4/23)</w:t>
+      </w:r>
+    </w:p>
+    <w:p>
+      <w:pPr>
+        <w:pStyle w:val="ListParagraph"/>
+        <w:numPr>
+          <w:ilvl w:val="0"/>
+          <w:numId w:val="10"/>
+        </w:numPr>
         <w:jc w:val="both"/>
       </w:pPr>
       <w:r>
@@ -1046,11 +1544,21 @@
     </w:p>
     <w:p>
       <w:pPr>
-        <w:jc w:val="both"/>
-      </w:pPr>
-      <w:r>
-        <w:t>5/7: Final exam, 10:30am-12:30pm</w:t>
-      </w:r>
+        <w:pStyle w:val="ListParagraph"/>
+        <w:numPr>
+          <w:ilvl w:val="0"/>
+          <w:numId w:val="10"/>
+        </w:numPr>
+        <w:jc w:val="both"/>
+      </w:pPr>
+      <w:r>
+        <w:t>5/7: Final exam, 10:30am-12</w:t>
+      </w:r>
+      <w:proofErr w:type="gramStart"/>
+      <w:r>
+        <w:t>:30pm</w:t>
+      </w:r>
+      <w:proofErr w:type="gramEnd"/>
     </w:p>
     <w:p>
       <w:pPr>
@@ -1715,6 +2223,119 @@
     </w:lvl>
   </w:abstractNum>
   <w:abstractNum w:abstractNumId="7">
+    <w:nsid w:val="44F417AF"/>
+    <w:multiLevelType w:val="hybridMultilevel"/>
+    <w:tmpl w:val="73144912"/>
+    <w:lvl w:ilvl="0" w:tplc="04090001">
+      <w:start w:val="1"/>
+      <w:numFmt w:val="bullet"/>
+      <w:lvlText w:val=""/>
+      <w:lvlJc w:val="left"/>
+      <w:pPr>
+        <w:ind w:left="720" w:hanging="360"/>
+      </w:pPr>
+      <w:rPr>
+        <w:rFonts w:ascii="Symbol" w:hAnsi="Symbol" w:hint="default"/>
+      </w:rPr>
+    </w:lvl>
+    <w:lvl w:ilvl="1" w:tplc="04090003" w:tentative="1">
+      <w:start w:val="1"/>
+      <w:numFmt w:val="bullet"/>
+      <w:lvlText w:val="o"/>
+      <w:lvlJc w:val="left"/>
+      <w:pPr>
+        <w:ind w:left="1440" w:hanging="360"/>
+      </w:pPr>
+      <w:rPr>
+        <w:rFonts w:ascii="Courier New" w:hAnsi="Courier New" w:cs="Courier New" w:hint="default"/>
+      </w:rPr>
+    </w:lvl>
+    <w:lvl w:ilvl="2" w:tplc="04090005" w:tentative="1">
+      <w:start w:val="1"/>
+      <w:numFmt w:val="bullet"/>
+      <w:lvlText w:val=""/>
+      <w:lvlJc w:val="left"/>
+      <w:pPr>
+        <w:ind w:left="2160" w:hanging="360"/>
+      </w:pPr>
+      <w:rPr>
+        <w:rFonts w:ascii="Wingdings" w:hAnsi="Wingdings" w:hint="default"/>
+      </w:rPr>
+    </w:lvl>
+    <w:lvl w:ilvl="3" w:tplc="04090001" w:tentative="1">
+      <w:start w:val="1"/>
+      <w:numFmt w:val="bullet"/>
+      <w:lvlText w:val=""/>
+      <w:lvlJc w:val="left"/>
+      <w:pPr>
+        <w:ind w:left="2880" w:hanging="360"/>
+      </w:pPr>
+      <w:rPr>
+        <w:rFonts w:ascii="Symbol" w:hAnsi="Symbol" w:hint="default"/>
+      </w:rPr>
+    </w:lvl>
+    <w:lvl w:ilvl="4" w:tplc="04090003" w:tentative="1">
+      <w:start w:val="1"/>
+      <w:numFmt w:val="bullet"/>
+      <w:lvlText w:val="o"/>
+      <w:lvlJc w:val="left"/>
+      <w:pPr>
+        <w:ind w:left="3600" w:hanging="360"/>
+      </w:pPr>
+      <w:rPr>
+        <w:rFonts w:ascii="Courier New" w:hAnsi="Courier New" w:cs="Courier New" w:hint="default"/>
+      </w:rPr>
+    </w:lvl>
+    <w:lvl w:ilvl="5" w:tplc="04090005" w:tentative="1">
+      <w:start w:val="1"/>
+      <w:numFmt w:val="bullet"/>
+      <w:lvlText w:val=""/>
+      <w:lvlJc w:val="left"/>
+      <w:pPr>
+        <w:ind w:left="4320" w:hanging="360"/>
+      </w:pPr>
+      <w:rPr>
+        <w:rFonts w:ascii="Wingdings" w:hAnsi="Wingdings" w:hint="default"/>
+      </w:rPr>
+    </w:lvl>
+    <w:lvl w:ilvl="6" w:tplc="04090001" w:tentative="1">
+      <w:start w:val="1"/>
+      <w:numFmt w:val="bullet"/>
+      <w:lvlText w:val=""/>
+      <w:lvlJc w:val="left"/>
+      <w:pPr>
+        <w:ind w:left="5040" w:hanging="360"/>
+      </w:pPr>
+      <w:rPr>
+        <w:rFonts w:ascii="Symbol" w:hAnsi="Symbol" w:hint="default"/>
+      </w:rPr>
+    </w:lvl>
+    <w:lvl w:ilvl="7" w:tplc="04090003" w:tentative="1">
+      <w:start w:val="1"/>
+      <w:numFmt w:val="bullet"/>
+      <w:lvlText w:val="o"/>
+      <w:lvlJc w:val="left"/>
+      <w:pPr>
+        <w:ind w:left="5760" w:hanging="360"/>
+      </w:pPr>
+      <w:rPr>
+        <w:rFonts w:ascii="Courier New" w:hAnsi="Courier New" w:cs="Courier New" w:hint="default"/>
+      </w:rPr>
+    </w:lvl>
+    <w:lvl w:ilvl="8" w:tplc="04090005" w:tentative="1">
+      <w:start w:val="1"/>
+      <w:numFmt w:val="bullet"/>
+      <w:lvlText w:val=""/>
+      <w:lvlJc w:val="left"/>
+      <w:pPr>
+        <w:ind w:left="6480" w:hanging="360"/>
+      </w:pPr>
+      <w:rPr>
+        <w:rFonts w:ascii="Wingdings" w:hAnsi="Wingdings" w:hint="default"/>
+      </w:rPr>
+    </w:lvl>
+  </w:abstractNum>
+  <w:abstractNum w:abstractNumId="8">
     <w:nsid w:val="5AFD695D"/>
     <w:multiLevelType w:val="hybridMultilevel"/>
     <w:tmpl w:val="C112416C"/>
@@ -1800,7 +2421,7 @@
       </w:pPr>
     </w:lvl>
   </w:abstractNum>
-  <w:abstractNum w:abstractNumId="8">
+  <w:abstractNum w:abstractNumId="9">
     <w:nsid w:val="5C5C056A"/>
     <w:multiLevelType w:val="hybridMultilevel"/>
     <w:tmpl w:val="C3226FB8"/>
@@ -1893,13 +2514,13 @@
     <w:abstractNumId w:val="0"/>
   </w:num>
   <w:num w:numId="3">
-    <w:abstractNumId w:val="8"/>
+    <w:abstractNumId w:val="9"/>
   </w:num>
   <w:num w:numId="4">
     <w:abstractNumId w:val="5"/>
   </w:num>
   <w:num w:numId="5">
-    <w:abstractNumId w:val="7"/>
+    <w:abstractNumId w:val="8"/>
   </w:num>
   <w:num w:numId="6">
     <w:abstractNumId w:val="1"/>
@@ -1912,6 +2533,9 @@
   </w:num>
   <w:num w:numId="9">
     <w:abstractNumId w:val="6"/>
+  </w:num>
+  <w:num w:numId="10">
+    <w:abstractNumId w:val="7"/>
   </w:num>
 </w:numbering>
 </file>

</xml_diff>